<commit_message>
igang med bruger oprettelse
</commit_message>
<xml_diff>
--- a/rapport/Byttehandel v2.docx
+++ b/rapport/Byttehandel v2.docx
@@ -46,7 +46,7 @@
                     </pic:cNvPicPr>
                   </pic:nvPicPr>
                   <pic:blipFill>
-                    <a:blip r:embed="rId7" cstate="print"/>
+                    <a:blip r:embed="rId8" cstate="print"/>
                     <a:srcRect/>
                     <a:stretch>
                       <a:fillRect/>
@@ -1102,6 +1102,7 @@
               <w:spacing w:line="360" w:lineRule="auto"/>
               <w:rPr>
                 <w:rFonts w:ascii="Arial" w:hAnsi="Arial" w:cs="Arial"/>
+                <w:color w:val="FF0000"/>
                 <w:sz w:val="28"/>
                 <w:szCs w:val="28"/>
               </w:rPr>
@@ -1140,6 +1141,100 @@
               </w:rPr>
               <w:t xml:space="preserve"> beskrivelse</w:t>
             </w:r>
+          </w:p>
+          <w:p>
+            <w:pPr>
+              <w:pStyle w:val="Listeafsnit"/>
+              <w:numPr>
+                <w:ilvl w:val="0"/>
+                <w:numId w:val="1"/>
+              </w:numPr>
+              <w:spacing w:line="360" w:lineRule="auto"/>
+              <w:rPr>
+                <w:rFonts w:ascii="Arial" w:hAnsi="Arial" w:cs="Arial"/>
+                <w:color w:val="FF0000"/>
+                <w:sz w:val="28"/>
+                <w:szCs w:val="28"/>
+              </w:rPr>
+            </w:pPr>
+            <w:r>
+              <w:rPr>
+                <w:rFonts w:ascii="Arial" w:hAnsi="Arial" w:cs="Arial"/>
+                <w:color w:val="FF0000"/>
+                <w:sz w:val="28"/>
+                <w:szCs w:val="28"/>
+              </w:rPr>
+              <w:t>Normalformer</w:t>
+            </w:r>
+          </w:p>
+          <w:p>
+            <w:pPr>
+              <w:pStyle w:val="Listeafsnit"/>
+              <w:numPr>
+                <w:ilvl w:val="0"/>
+                <w:numId w:val="1"/>
+              </w:numPr>
+              <w:spacing w:line="360" w:lineRule="auto"/>
+              <w:rPr>
+                <w:rFonts w:ascii="Arial" w:hAnsi="Arial" w:cs="Arial"/>
+                <w:color w:val="00B050"/>
+                <w:sz w:val="28"/>
+                <w:szCs w:val="28"/>
+              </w:rPr>
+            </w:pPr>
+            <w:r>
+              <w:rPr>
+                <w:rFonts w:ascii="Arial" w:hAnsi="Arial" w:cs="Arial"/>
+                <w:color w:val="00B050"/>
+                <w:sz w:val="28"/>
+                <w:szCs w:val="28"/>
+              </w:rPr>
+              <w:t>Relationer</w:t>
+            </w:r>
+            <w:r>
+              <w:rPr>
+                <w:rFonts w:ascii="Arial" w:hAnsi="Arial" w:cs="Arial"/>
+                <w:color w:val="00B050"/>
+                <w:sz w:val="28"/>
+                <w:szCs w:val="28"/>
+              </w:rPr>
+              <w:t xml:space="preserve"> Tjek</w:t>
+            </w:r>
+          </w:p>
+          <w:p>
+            <w:pPr>
+              <w:pStyle w:val="Listeafsnit"/>
+              <w:numPr>
+                <w:ilvl w:val="0"/>
+                <w:numId w:val="1"/>
+              </w:numPr>
+              <w:spacing w:line="360" w:lineRule="auto"/>
+              <w:rPr>
+                <w:rFonts w:ascii="Arial" w:hAnsi="Arial" w:cs="Arial"/>
+                <w:color w:val="FF0000"/>
+                <w:sz w:val="28"/>
+                <w:szCs w:val="28"/>
+              </w:rPr>
+            </w:pPr>
+            <w:r>
+              <w:rPr>
+                <w:rFonts w:ascii="Arial" w:hAnsi="Arial" w:cs="Arial"/>
+                <w:color w:val="FF0000"/>
+                <w:sz w:val="28"/>
+                <w:szCs w:val="28"/>
+              </w:rPr>
+              <w:t>Værdier til tabellerne</w:t>
+            </w:r>
+          </w:p>
+          <w:p>
+            <w:pPr>
+              <w:spacing w:line="360" w:lineRule="auto"/>
+              <w:rPr>
+                <w:rFonts w:ascii="Arial" w:hAnsi="Arial" w:cs="Arial"/>
+                <w:sz w:val="28"/>
+                <w:szCs w:val="28"/>
+              </w:rPr>
+            </w:pPr>
             <w:r>
               <w:rPr>
                 <w:rFonts w:ascii="Arial" w:hAnsi="Arial" w:cs="Arial"/>
@@ -1281,6 +1376,7 @@
           </w:tcPr>
           <w:p>
             <w:r>
+              <w:lastRenderedPageBreak/>
               <w:t>10</w:t>
             </w:r>
           </w:p>
@@ -1398,16 +1494,7 @@
                 <w:sz w:val="28"/>
                 <w:szCs w:val="28"/>
               </w:rPr>
-              <w:t xml:space="preserve">Finjustering + ekstra tid til </w:t>
-            </w:r>
-            <w:r>
-              <w:rPr>
-                <w:rFonts w:ascii="Arial" w:hAnsi="Arial" w:cs="Arial"/>
-                <w:sz w:val="28"/>
-                <w:szCs w:val="28"/>
-              </w:rPr>
-              <w:lastRenderedPageBreak/>
-              <w:t>ovennævnte ting</w:t>
+              <w:t>Finjustering + ekstra tid til ovennævnte ting</w:t>
             </w:r>
           </w:p>
         </w:tc>
@@ -1419,7 +1506,6 @@
           </w:tcPr>
           <w:p>
             <w:r>
-              <w:lastRenderedPageBreak/>
               <w:t>13</w:t>
             </w:r>
           </w:p>
@@ -1644,7 +1730,7 @@
                     </pic:cNvPicPr>
                   </pic:nvPicPr>
                   <pic:blipFill>
-                    <a:blip r:embed="rId8" cstate="print"/>
+                    <a:blip r:embed="rId9" cstate="print"/>
                     <a:srcRect/>
                     <a:stretch>
                       <a:fillRect/>
@@ -1697,6 +1783,7 @@
     </w:p>
     <w:p>
       <w:r>
+        <w:lastRenderedPageBreak/>
         <w:t>Som det s</w:t>
       </w:r>
       <w:r>
@@ -1761,7 +1848,6 @@
     </w:p>
     <w:p>
       <w:r>
-        <w:lastRenderedPageBreak/>
         <w:t>Som bruger kan man både være sælgeren eller køberen af et spil</w:t>
       </w:r>
       <w:r>
@@ -1879,8 +1965,8 @@
       </w:r>
     </w:p>
     <w:sectPr>
-      <w:headerReference w:type="default" r:id="rId9"/>
-      <w:footerReference w:type="default" r:id="rId10"/>
+      <w:headerReference w:type="default" r:id="rId10"/>
+      <w:footerReference w:type="default" r:id="rId11"/>
       <w:pgSz w:w="11906" w:h="16838"/>
       <w:pgMar w:top="1701" w:right="1134" w:bottom="1701" w:left="1134" w:header="708" w:footer="708" w:gutter="0"/>
       <w:cols w:space="708"/>
@@ -1995,6 +2081,103 @@
     </w:r>
   </w:p>
 </w:hdr>
+</file>
+
+<file path=word/numbering.xml><?xml version="1.0" encoding="utf-8"?>
+<w:numbering xmlns:ve="http://schemas.openxmlformats.org/markup-compatibility/2006" xmlns:o="urn:schemas-microsoft-com:office:office" xmlns:r="http://schemas.openxmlformats.org/officeDocument/2006/relationships" xmlns:m="http://schemas.openxmlformats.org/officeDocument/2006/math" xmlns:v="urn:schemas-microsoft-com:vml" xmlns:wp="http://schemas.openxmlformats.org/drawingml/2006/wordprocessingDrawing" xmlns:w10="urn:schemas-microsoft-com:office:word" xmlns:w="http://schemas.openxmlformats.org/wordprocessingml/2006/main" xmlns:wne="http://schemas.microsoft.com/office/word/2006/wordml">
+  <w:abstractNum w:abstractNumId="0">
+    <w:nsid w:val="77F95423"/>
+    <w:multiLevelType w:val="hybridMultilevel"/>
+    <w:tmpl w:val="B90226F2"/>
+    <w:lvl w:ilvl="0" w:tplc="0406000F">
+      <w:start w:val="1"/>
+      <w:numFmt w:val="decimal"/>
+      <w:lvlText w:val="%1."/>
+      <w:lvlJc w:val="left"/>
+      <w:pPr>
+        <w:ind w:left="720" w:hanging="360"/>
+      </w:pPr>
+      <w:rPr>
+        <w:rFonts w:hint="default"/>
+      </w:rPr>
+    </w:lvl>
+    <w:lvl w:ilvl="1" w:tplc="04060019" w:tentative="1">
+      <w:start w:val="1"/>
+      <w:numFmt w:val="lowerLetter"/>
+      <w:lvlText w:val="%2."/>
+      <w:lvlJc w:val="left"/>
+      <w:pPr>
+        <w:ind w:left="1440" w:hanging="360"/>
+      </w:pPr>
+    </w:lvl>
+    <w:lvl w:ilvl="2" w:tplc="0406001B" w:tentative="1">
+      <w:start w:val="1"/>
+      <w:numFmt w:val="lowerRoman"/>
+      <w:lvlText w:val="%3."/>
+      <w:lvlJc w:val="right"/>
+      <w:pPr>
+        <w:ind w:left="2160" w:hanging="180"/>
+      </w:pPr>
+    </w:lvl>
+    <w:lvl w:ilvl="3" w:tplc="0406000F" w:tentative="1">
+      <w:start w:val="1"/>
+      <w:numFmt w:val="decimal"/>
+      <w:lvlText w:val="%4."/>
+      <w:lvlJc w:val="left"/>
+      <w:pPr>
+        <w:ind w:left="2880" w:hanging="360"/>
+      </w:pPr>
+    </w:lvl>
+    <w:lvl w:ilvl="4" w:tplc="04060019" w:tentative="1">
+      <w:start w:val="1"/>
+      <w:numFmt w:val="lowerLetter"/>
+      <w:lvlText w:val="%5."/>
+      <w:lvlJc w:val="left"/>
+      <w:pPr>
+        <w:ind w:left="3600" w:hanging="360"/>
+      </w:pPr>
+    </w:lvl>
+    <w:lvl w:ilvl="5" w:tplc="0406001B" w:tentative="1">
+      <w:start w:val="1"/>
+      <w:numFmt w:val="lowerRoman"/>
+      <w:lvlText w:val="%6."/>
+      <w:lvlJc w:val="right"/>
+      <w:pPr>
+        <w:ind w:left="4320" w:hanging="180"/>
+      </w:pPr>
+    </w:lvl>
+    <w:lvl w:ilvl="6" w:tplc="0406000F" w:tentative="1">
+      <w:start w:val="1"/>
+      <w:numFmt w:val="decimal"/>
+      <w:lvlText w:val="%7."/>
+      <w:lvlJc w:val="left"/>
+      <w:pPr>
+        <w:ind w:left="5040" w:hanging="360"/>
+      </w:pPr>
+    </w:lvl>
+    <w:lvl w:ilvl="7" w:tplc="04060019" w:tentative="1">
+      <w:start w:val="1"/>
+      <w:numFmt w:val="lowerLetter"/>
+      <w:lvlText w:val="%8."/>
+      <w:lvlJc w:val="left"/>
+      <w:pPr>
+        <w:ind w:left="5760" w:hanging="360"/>
+      </w:pPr>
+    </w:lvl>
+    <w:lvl w:ilvl="8" w:tplc="0406001B" w:tentative="1">
+      <w:start w:val="1"/>
+      <w:numFmt w:val="lowerRoman"/>
+      <w:lvlText w:val="%9."/>
+      <w:lvlJc w:val="right"/>
+      <w:pPr>
+        <w:ind w:left="6480" w:hanging="180"/>
+      </w:pPr>
+    </w:lvl>
+  </w:abstractNum>
+  <w:num w:numId="1">
+    <w:abstractNumId w:val="0"/>
+  </w:num>
+</w:numbering>
 </file>
 
 <file path=word/styles.xml><?xml version="1.0" encoding="utf-8"?>
@@ -2494,6 +2677,17 @@
       <w:szCs w:val="18"/>
     </w:rPr>
   </w:style>
+  <w:style w:type="paragraph" w:styleId="Listeafsnit">
+    <w:name w:val="List Paragraph"/>
+    <w:basedOn w:val="Normal"/>
+    <w:uiPriority w:val="34"/>
+    <w:qFormat/>
+    <w:rsid w:val="00694966"/>
+    <w:pPr>
+      <w:ind w:left="720"/>
+      <w:contextualSpacing/>
+    </w:pPr>
+  </w:style>
 </w:styles>
 </file>
 
@@ -2785,7 +2979,7 @@
 </file>
 
 <file path=customXml/itemProps1.xml><?xml version="1.0" encoding="utf-8"?>
-<ds:datastoreItem xmlns:ds="http://schemas.openxmlformats.org/officeDocument/2006/customXml" ds:itemID="{D4697DBC-8275-4F56-8083-2D5355A7497C}">
+<ds:datastoreItem xmlns:ds="http://schemas.openxmlformats.org/officeDocument/2006/customXml" ds:itemID="{2EB7795C-6A6B-4F87-B27C-A4534235F967}">
   <ds:schemaRefs>
     <ds:schemaRef ds:uri="http://schemas.openxmlformats.org/officeDocument/2006/bibliography"/>
   </ds:schemaRefs>

</xml_diff>

<commit_message>
fixed redirect and started on create game
</commit_message>
<xml_diff>
--- a/rapport/Byttehandel v2.docx
+++ b/rapport/Byttehandel v2.docx
@@ -951,7 +951,10 @@
       </w:r>
       <w:proofErr w:type="spellEnd"/>
       <w:r>
-        <w:t xml:space="preserve"> ++ som er et godt værktøj til at skrive kode.</w:t>
+        <w:t xml:space="preserve"> ++ som er et </w:t>
+      </w:r>
+      <w:r>
+        <w:t>godt værktøj til at skrive kode med.</w:t>
       </w:r>
     </w:p>
     <w:p>
@@ -1337,6 +1340,7 @@
               <w:spacing w:line="360" w:lineRule="auto"/>
               <w:rPr>
                 <w:rFonts w:ascii="Arial" w:hAnsi="Arial" w:cs="Arial"/>
+                <w:color w:val="00B050"/>
                 <w:sz w:val="28"/>
                 <w:szCs w:val="28"/>
               </w:rPr>
@@ -1347,8 +1351,26 @@
                 <w:sz w:val="28"/>
                 <w:szCs w:val="28"/>
               </w:rPr>
-              <w:t>Oprettelse af bruger og spil</w:t>
-            </w:r>
+              <w:t xml:space="preserve">Oprettelse af bruger </w:t>
+            </w:r>
+            <w:r>
+              <w:rPr>
+                <w:rFonts w:ascii="Arial" w:hAnsi="Arial" w:cs="Arial"/>
+                <w:sz w:val="28"/>
+                <w:szCs w:val="28"/>
+              </w:rPr>
+              <w:t xml:space="preserve">og </w:t>
+            </w:r>
+            <w:proofErr w:type="spellStart"/>
+            <w:r>
+              <w:rPr>
+                <w:rFonts w:ascii="Arial" w:hAnsi="Arial" w:cs="Arial"/>
+                <w:sz w:val="28"/>
+                <w:szCs w:val="28"/>
+              </w:rPr>
+              <w:t>logind</w:t>
+            </w:r>
+            <w:proofErr w:type="spellEnd"/>
             <w:r>
               <w:rPr>
                 <w:rFonts w:ascii="Arial" w:hAnsi="Arial" w:cs="Arial"/>
@@ -1360,11 +1382,66 @@
             <w:r>
               <w:rPr>
                 <w:rFonts w:ascii="Arial" w:hAnsi="Arial" w:cs="Arial"/>
-                <w:color w:val="FF0000"/>
-                <w:sz w:val="28"/>
-                <w:szCs w:val="28"/>
-              </w:rPr>
-              <w:t>i gang</w:t>
+                <w:color w:val="00B050"/>
+                <w:sz w:val="28"/>
+                <w:szCs w:val="28"/>
+              </w:rPr>
+              <w:t>Tjek</w:t>
+            </w:r>
+            <w:r>
+              <w:rPr>
+                <w:rFonts w:ascii="Arial" w:hAnsi="Arial" w:cs="Arial"/>
+                <w:color w:val="00B050"/>
+                <w:sz w:val="28"/>
+                <w:szCs w:val="28"/>
+              </w:rPr>
+              <w:t>(*)</w:t>
+            </w:r>
+          </w:p>
+          <w:p>
+            <w:pPr>
+              <w:pStyle w:val="Listeafsnit"/>
+              <w:numPr>
+                <w:ilvl w:val="0"/>
+                <w:numId w:val="2"/>
+              </w:numPr>
+              <w:spacing w:line="360" w:lineRule="auto"/>
+              <w:rPr>
+                <w:rFonts w:ascii="Arial" w:hAnsi="Arial" w:cs="Arial"/>
+                <w:color w:val="00B050"/>
+                <w:sz w:val="28"/>
+                <w:szCs w:val="28"/>
+              </w:rPr>
+            </w:pPr>
+            <w:r>
+              <w:rPr>
+                <w:rFonts w:ascii="Arial" w:hAnsi="Arial" w:cs="Arial"/>
+                <w:color w:val="00B050"/>
+                <w:sz w:val="28"/>
+                <w:szCs w:val="28"/>
+              </w:rPr>
+              <w:lastRenderedPageBreak/>
+              <w:t xml:space="preserve">Mangler </w:t>
+            </w:r>
+            <w:proofErr w:type="spellStart"/>
+            <w:r>
+              <w:rPr>
+                <w:rFonts w:ascii="Arial" w:hAnsi="Arial" w:cs="Arial"/>
+                <w:color w:val="00B050"/>
+                <w:sz w:val="28"/>
+                <w:szCs w:val="28"/>
+              </w:rPr>
+              <w:t>redirect</w:t>
+            </w:r>
+            <w:proofErr w:type="spellEnd"/>
+            <w:r>
+              <w:rPr>
+                <w:rFonts w:ascii="Arial" w:hAnsi="Arial" w:cs="Arial"/>
+                <w:color w:val="00B050"/>
+                <w:sz w:val="28"/>
+                <w:szCs w:val="28"/>
+              </w:rPr>
+              <w:t>.</w:t>
             </w:r>
           </w:p>
         </w:tc>
@@ -1400,8 +1477,45 @@
                 <w:sz w:val="28"/>
                 <w:szCs w:val="28"/>
               </w:rPr>
+              <w:t>Oprettelse af spil og</w:t>
+            </w:r>
+          </w:p>
+          <w:p>
+            <w:pPr>
+              <w:spacing w:line="360" w:lineRule="auto"/>
+              <w:rPr>
+                <w:rFonts w:ascii="Arial" w:hAnsi="Arial" w:cs="Arial"/>
+                <w:sz w:val="28"/>
+                <w:szCs w:val="28"/>
+              </w:rPr>
+            </w:pPr>
+            <w:r>
+              <w:rPr>
+                <w:rFonts w:ascii="Arial" w:hAnsi="Arial" w:cs="Arial"/>
+                <w:sz w:val="28"/>
+                <w:szCs w:val="28"/>
+              </w:rPr>
               <w:t>Liste over spil der er tilgængelig at bytte med</w:t>
             </w:r>
+            <w:r>
+              <w:rPr>
+                <w:rFonts w:ascii="Arial" w:hAnsi="Arial" w:cs="Arial"/>
+                <w:sz w:val="28"/>
+                <w:szCs w:val="28"/>
+              </w:rPr>
+              <w:t xml:space="preserve"> </w:t>
+            </w:r>
+            <w:proofErr w:type="spellStart"/>
+            <w:r>
+              <w:rPr>
+                <w:rFonts w:ascii="Arial" w:hAnsi="Arial" w:cs="Arial"/>
+                <w:color w:val="FF0000"/>
+                <w:sz w:val="28"/>
+                <w:szCs w:val="28"/>
+              </w:rPr>
+              <w:t>igang</w:t>
+            </w:r>
+            <w:proofErr w:type="spellEnd"/>
           </w:p>
         </w:tc>
       </w:tr>
@@ -1435,31 +1549,7 @@
                 <w:sz w:val="28"/>
                 <w:szCs w:val="28"/>
               </w:rPr>
-              <w:t>(</w:t>
-            </w:r>
-            <w:r>
-              <w:rPr>
-                <w:rFonts w:ascii="Arial" w:hAnsi="Arial" w:cs="Arial"/>
-                <w:sz w:val="28"/>
-                <w:szCs w:val="28"/>
-              </w:rPr>
-              <w:t>Selve bytnings-systemet laves</w:t>
-            </w:r>
-            <w:r>
-              <w:rPr>
-                <w:rFonts w:ascii="Arial" w:hAnsi="Arial" w:cs="Arial"/>
-                <w:sz w:val="28"/>
-                <w:szCs w:val="28"/>
-              </w:rPr>
-              <w:t>)</w:t>
-            </w:r>
-            <w:r>
-              <w:rPr>
-                <w:rFonts w:ascii="Arial" w:hAnsi="Arial" w:cs="Arial"/>
-                <w:sz w:val="28"/>
-                <w:szCs w:val="28"/>
-              </w:rPr>
-              <w:t xml:space="preserve"> </w:t>
+              <w:t>Finjustering + ekstra tid til ovennævnte ting</w:t>
             </w:r>
           </w:p>
         </w:tc>
@@ -1700,6 +1790,7 @@
         <w:pStyle w:val="Overskrift2"/>
       </w:pPr>
       <w:r>
+        <w:lastRenderedPageBreak/>
         <w:t>E/R diagram</w:t>
       </w:r>
     </w:p>
@@ -1783,7 +1874,6 @@
     </w:p>
     <w:p>
       <w:r>
-        <w:lastRenderedPageBreak/>
         <w:t>Som det s</w:t>
       </w:r>
       <w:r>
@@ -1859,7 +1949,18 @@
     </w:p>
     <w:p>
       <w:r>
-        <w:t xml:space="preserve">F. eks så kan Max oprette et bud efter Sam spil og angive at han vil bytte </w:t>
+        <w:t xml:space="preserve">F. eks så kan Max oprette et bud efter </w:t>
+      </w:r>
+      <w:proofErr w:type="spellStart"/>
+      <w:r>
+        <w:t>Sam</w:t>
+      </w:r>
+      <w:r>
+        <w:t>’s</w:t>
+      </w:r>
+      <w:proofErr w:type="spellEnd"/>
+      <w:r>
+        <w:t xml:space="preserve"> spil og angive at han vil bytte </w:t>
       </w:r>
       <w:proofErr w:type="spellStart"/>
       <w:r>
@@ -2036,7 +2137,7 @@
             <w:rPr>
               <w:noProof/>
             </w:rPr>
-            <w:t>5</w:t>
+            <w:t>6</w:t>
           </w:r>
         </w:fldSimple>
       </w:p>
@@ -2086,6 +2187,118 @@
 <file path=word/numbering.xml><?xml version="1.0" encoding="utf-8"?>
 <w:numbering xmlns:ve="http://schemas.openxmlformats.org/markup-compatibility/2006" xmlns:o="urn:schemas-microsoft-com:office:office" xmlns:r="http://schemas.openxmlformats.org/officeDocument/2006/relationships" xmlns:m="http://schemas.openxmlformats.org/officeDocument/2006/math" xmlns:v="urn:schemas-microsoft-com:vml" xmlns:wp="http://schemas.openxmlformats.org/drawingml/2006/wordprocessingDrawing" xmlns:w10="urn:schemas-microsoft-com:office:word" xmlns:w="http://schemas.openxmlformats.org/wordprocessingml/2006/main" xmlns:wne="http://schemas.microsoft.com/office/word/2006/wordml">
   <w:abstractNum w:abstractNumId="0">
+    <w:nsid w:val="655529A0"/>
+    <w:multiLevelType w:val="hybridMultilevel"/>
+    <w:tmpl w:val="9656F6C2"/>
+    <w:lvl w:ilvl="0" w:tplc="89061A7E">
+      <w:numFmt w:val="bullet"/>
+      <w:lvlText w:val=""/>
+      <w:lvlJc w:val="left"/>
+      <w:pPr>
+        <w:ind w:left="720" w:hanging="360"/>
+      </w:pPr>
+      <w:rPr>
+        <w:rFonts w:ascii="Symbol" w:eastAsiaTheme="minorHAnsi" w:hAnsi="Symbol" w:cs="Arial" w:hint="default"/>
+      </w:rPr>
+    </w:lvl>
+    <w:lvl w:ilvl="1" w:tplc="04060003" w:tentative="1">
+      <w:start w:val="1"/>
+      <w:numFmt w:val="bullet"/>
+      <w:lvlText w:val="o"/>
+      <w:lvlJc w:val="left"/>
+      <w:pPr>
+        <w:ind w:left="1440" w:hanging="360"/>
+      </w:pPr>
+      <w:rPr>
+        <w:rFonts w:ascii="Courier New" w:hAnsi="Courier New" w:cs="Courier New" w:hint="default"/>
+      </w:rPr>
+    </w:lvl>
+    <w:lvl w:ilvl="2" w:tplc="04060005" w:tentative="1">
+      <w:start w:val="1"/>
+      <w:numFmt w:val="bullet"/>
+      <w:lvlText w:val=""/>
+      <w:lvlJc w:val="left"/>
+      <w:pPr>
+        <w:ind w:left="2160" w:hanging="360"/>
+      </w:pPr>
+      <w:rPr>
+        <w:rFonts w:ascii="Wingdings" w:hAnsi="Wingdings" w:hint="default"/>
+      </w:rPr>
+    </w:lvl>
+    <w:lvl w:ilvl="3" w:tplc="04060001" w:tentative="1">
+      <w:start w:val="1"/>
+      <w:numFmt w:val="bullet"/>
+      <w:lvlText w:val=""/>
+      <w:lvlJc w:val="left"/>
+      <w:pPr>
+        <w:ind w:left="2880" w:hanging="360"/>
+      </w:pPr>
+      <w:rPr>
+        <w:rFonts w:ascii="Symbol" w:hAnsi="Symbol" w:hint="default"/>
+      </w:rPr>
+    </w:lvl>
+    <w:lvl w:ilvl="4" w:tplc="04060003" w:tentative="1">
+      <w:start w:val="1"/>
+      <w:numFmt w:val="bullet"/>
+      <w:lvlText w:val="o"/>
+      <w:lvlJc w:val="left"/>
+      <w:pPr>
+        <w:ind w:left="3600" w:hanging="360"/>
+      </w:pPr>
+      <w:rPr>
+        <w:rFonts w:ascii="Courier New" w:hAnsi="Courier New" w:cs="Courier New" w:hint="default"/>
+      </w:rPr>
+    </w:lvl>
+    <w:lvl w:ilvl="5" w:tplc="04060005" w:tentative="1">
+      <w:start w:val="1"/>
+      <w:numFmt w:val="bullet"/>
+      <w:lvlText w:val=""/>
+      <w:lvlJc w:val="left"/>
+      <w:pPr>
+        <w:ind w:left="4320" w:hanging="360"/>
+      </w:pPr>
+      <w:rPr>
+        <w:rFonts w:ascii="Wingdings" w:hAnsi="Wingdings" w:hint="default"/>
+      </w:rPr>
+    </w:lvl>
+    <w:lvl w:ilvl="6" w:tplc="04060001" w:tentative="1">
+      <w:start w:val="1"/>
+      <w:numFmt w:val="bullet"/>
+      <w:lvlText w:val=""/>
+      <w:lvlJc w:val="left"/>
+      <w:pPr>
+        <w:ind w:left="5040" w:hanging="360"/>
+      </w:pPr>
+      <w:rPr>
+        <w:rFonts w:ascii="Symbol" w:hAnsi="Symbol" w:hint="default"/>
+      </w:rPr>
+    </w:lvl>
+    <w:lvl w:ilvl="7" w:tplc="04060003" w:tentative="1">
+      <w:start w:val="1"/>
+      <w:numFmt w:val="bullet"/>
+      <w:lvlText w:val="o"/>
+      <w:lvlJc w:val="left"/>
+      <w:pPr>
+        <w:ind w:left="5760" w:hanging="360"/>
+      </w:pPr>
+      <w:rPr>
+        <w:rFonts w:ascii="Courier New" w:hAnsi="Courier New" w:cs="Courier New" w:hint="default"/>
+      </w:rPr>
+    </w:lvl>
+    <w:lvl w:ilvl="8" w:tplc="04060005" w:tentative="1">
+      <w:start w:val="1"/>
+      <w:numFmt w:val="bullet"/>
+      <w:lvlText w:val=""/>
+      <w:lvlJc w:val="left"/>
+      <w:pPr>
+        <w:ind w:left="6480" w:hanging="360"/>
+      </w:pPr>
+      <w:rPr>
+        <w:rFonts w:ascii="Wingdings" w:hAnsi="Wingdings" w:hint="default"/>
+      </w:rPr>
+    </w:lvl>
+  </w:abstractNum>
+  <w:abstractNum w:abstractNumId="1">
     <w:nsid w:val="77F95423"/>
     <w:multiLevelType w:val="hybridMultilevel"/>
     <w:tmpl w:val="B90226F2"/>
@@ -2175,6 +2388,9 @@
     </w:lvl>
   </w:abstractNum>
   <w:num w:numId="1">
+    <w:abstractNumId w:val="1"/>
+  </w:num>
+  <w:num w:numId="2">
     <w:abstractNumId w:val="0"/>
   </w:num>
 </w:numbering>
@@ -2979,7 +3195,7 @@
 </file>
 
 <file path=customXml/itemProps1.xml><?xml version="1.0" encoding="utf-8"?>
-<ds:datastoreItem xmlns:ds="http://schemas.openxmlformats.org/officeDocument/2006/customXml" ds:itemID="{2EB7795C-6A6B-4F87-B27C-A4534235F967}">
+<ds:datastoreItem xmlns:ds="http://schemas.openxmlformats.org/officeDocument/2006/customXml" ds:itemID="{F38CEE57-7E25-4DD2-9479-52FF47B11FE0}">
   <ds:schemaRefs>
     <ds:schemaRef ds:uri="http://schemas.openxmlformats.org/officeDocument/2006/bibliography"/>
   </ds:schemaRefs>

</xml_diff>

<commit_message>
dato eandring i v2 rapport
</commit_message>
<xml_diff>
--- a/rapport/Byttehandel v2.docx
+++ b/rapport/Byttehandel v2.docx
@@ -202,7 +202,7 @@
           <w:sz w:val="32"/>
           <w:szCs w:val="32"/>
         </w:rPr>
-        <w:t>afleveres uge 16 2012!</w:t>
+        <w:t xml:space="preserve">afleveres </w:t>
       </w:r>
       <w:r>
         <w:rPr>
@@ -211,11 +211,12 @@
           <w:sz w:val="32"/>
           <w:szCs w:val="32"/>
         </w:rPr>
-        <w:t>(ændres)</w:t>
-      </w:r>
-    </w:p>
-    <w:p>
-      <w:pPr>
+        <w:t>fredag d. 20 kl. 9:00 2012</w:t>
+      </w:r>
+    </w:p>
+    <w:p>
+      <w:pPr>
+        <w:spacing w:line="360" w:lineRule="auto"/>
         <w:rPr>
           <w:rFonts w:ascii="Arial" w:hAnsi="Arial" w:cs="Arial"/>
           <w:color w:val="FF0000"/>
@@ -223,13 +224,24 @@
           <w:szCs w:val="32"/>
         </w:rPr>
       </w:pPr>
-      <w:r>
+    </w:p>
+    <w:p>
+      <w:pPr>
         <w:rPr>
           <w:rFonts w:ascii="Arial" w:hAnsi="Arial" w:cs="Arial"/>
           <w:color w:val="FF0000"/>
           <w:sz w:val="32"/>
           <w:szCs w:val="32"/>
         </w:rPr>
+      </w:pPr>
+      <w:r>
+        <w:rPr>
+          <w:rFonts w:ascii="Arial" w:hAnsi="Arial" w:cs="Arial"/>
+          <w:color w:val="FF0000"/>
+          <w:sz w:val="32"/>
+          <w:szCs w:val="32"/>
+        </w:rPr>
+        <w:lastRenderedPageBreak/>
         <w:br w:type="page"/>
       </w:r>
     </w:p>
@@ -2137,7 +2149,7 @@
             <w:rPr>
               <w:noProof/>
             </w:rPr>
-            <w:t>6</w:t>
+            <w:t>1</w:t>
           </w:r>
         </w:fldSimple>
       </w:p>
@@ -3195,7 +3207,7 @@
 </file>
 
 <file path=customXml/itemProps1.xml><?xml version="1.0" encoding="utf-8"?>
-<ds:datastoreItem xmlns:ds="http://schemas.openxmlformats.org/officeDocument/2006/customXml" ds:itemID="{F38CEE57-7E25-4DD2-9479-52FF47B11FE0}">
+<ds:datastoreItem xmlns:ds="http://schemas.openxmlformats.org/officeDocument/2006/customXml" ds:itemID="{0FF1FF1B-56FA-44FF-84A7-87D9002D0954}">
   <ds:schemaRefs>
     <ds:schemaRef ds:uri="http://schemas.openxmlformats.org/officeDocument/2006/bibliography"/>
   </ds:schemaRefs>

</xml_diff>

<commit_message>
update to rapport and game uploads and list finished
</commit_message>
<xml_diff>
--- a/rapport/Byttehandel v2.docx
+++ b/rapport/Byttehandel v2.docx
@@ -2149,7 +2149,7 @@
             <w:rPr>
               <w:noProof/>
             </w:rPr>
-            <w:t>1</w:t>
+            <w:t>6</w:t>
           </w:r>
         </w:fldSimple>
       </w:p>
@@ -3207,7 +3207,7 @@
 </file>
 
 <file path=customXml/itemProps1.xml><?xml version="1.0" encoding="utf-8"?>
-<ds:datastoreItem xmlns:ds="http://schemas.openxmlformats.org/officeDocument/2006/customXml" ds:itemID="{0FF1FF1B-56FA-44FF-84A7-87D9002D0954}">
+<ds:datastoreItem xmlns:ds="http://schemas.openxmlformats.org/officeDocument/2006/customXml" ds:itemID="{A3E8D676-BEE6-4C3F-8CCD-8E5FA563E971}">
   <ds:schemaRefs>
     <ds:schemaRef ds:uri="http://schemas.openxmlformats.org/officeDocument/2006/bibliography"/>
   </ds:schemaRefs>

</xml_diff>